<commit_message>
Outline of doc is laid out. Need diagrams w/ ifor
</commit_message>
<xml_diff>
--- a/Deliverables/PALSS_Deliverable_2/PALSS_Deliverable_2_SoftwareArchitecture.docx
+++ b/Deliverables/PALSS_Deliverable_2/PALSS_Deliverable_2_SoftwareArchitecture.docx
@@ -681,7 +681,7 @@
             </w:rPr>
             <w:fldChar w:fldCharType="separate"/>
           </w:r>
-          <w:hyperlink w:anchor="_Toc3233549" w:history="1">
+          <w:hyperlink w:anchor="_Toc3300549" w:history="1">
             <w:r>
               <w:rPr>
                 <w:rStyle w:val="Hyperlink"/>
@@ -730,7 +730,7 @@
                 <w:noProof/>
                 <w:webHidden/>
               </w:rPr>
-              <w:instrText xml:space="preserve"> PAGEREF _Toc3233549 \h </w:instrText>
+              <w:instrText xml:space="preserve"> PAGEREF _Toc3300549 \h </w:instrText>
             </w:r>
             <w:r>
               <w:rPr>
@@ -774,7 +774,7 @@
               <w:bdr w:val="none" w:sz="0" w:space="0" w:color="auto"/>
             </w:rPr>
           </w:pPr>
-          <w:hyperlink w:anchor="_Toc3233550" w:history="1">
+          <w:hyperlink w:anchor="_Toc3300550" w:history="1">
             <w:r>
               <w:rPr>
                 <w:rStyle w:val="Hyperlink"/>
@@ -802,7 +802,7 @@
                 <w:noProof/>
                 <w:webHidden/>
               </w:rPr>
-              <w:instrText xml:space="preserve"> PAGEREF _Toc3233550 \h </w:instrText>
+              <w:instrText xml:space="preserve"> PAGEREF _Toc3300550 \h </w:instrText>
             </w:r>
             <w:r>
               <w:rPr>
@@ -846,7 +846,7 @@
               <w:bdr w:val="none" w:sz="0" w:space="0" w:color="auto"/>
             </w:rPr>
           </w:pPr>
-          <w:hyperlink w:anchor="_Toc3233551" w:history="1">
+          <w:hyperlink w:anchor="_Toc3300551" w:history="1">
             <w:r>
               <w:rPr>
                 <w:rStyle w:val="Hyperlink"/>
@@ -873,7 +873,7 @@
                 <w:noProof/>
                 <w:webHidden/>
               </w:rPr>
-              <w:instrText xml:space="preserve"> PAGEREF _Toc3233551 \h </w:instrText>
+              <w:instrText xml:space="preserve"> PAGEREF _Toc3300551 \h </w:instrText>
             </w:r>
             <w:r>
               <w:rPr>
@@ -922,7 +922,7 @@
               <w:bdr w:val="none" w:sz="0" w:space="0" w:color="auto"/>
             </w:rPr>
           </w:pPr>
-          <w:hyperlink w:anchor="_Toc3233552" w:history="1">
+          <w:hyperlink w:anchor="_Toc3300552" w:history="1">
             <w:r>
               <w:rPr>
                 <w:rStyle w:val="Hyperlink"/>
@@ -971,7 +971,7 @@
                 <w:noProof/>
                 <w:webHidden/>
               </w:rPr>
-              <w:instrText xml:space="preserve"> PAGEREF _Toc3233552 \h </w:instrText>
+              <w:instrText xml:space="preserve"> PAGEREF _Toc3300552 \h </w:instrText>
             </w:r>
             <w:r>
               <w:rPr>
@@ -1015,7 +1015,7 @@
               <w:bdr w:val="none" w:sz="0" w:space="0" w:color="auto"/>
             </w:rPr>
           </w:pPr>
-          <w:hyperlink w:anchor="_Toc3233553" w:history="1">
+          <w:hyperlink w:anchor="_Toc3300553" w:history="1">
             <w:r>
               <w:rPr>
                 <w:rStyle w:val="Hyperlink"/>
@@ -1042,7 +1042,7 @@
                 <w:noProof/>
                 <w:webHidden/>
               </w:rPr>
-              <w:instrText xml:space="preserve"> PAGEREF _Toc3233553 \h </w:instrText>
+              <w:instrText xml:space="preserve"> PAGEREF _Toc3300553 \h </w:instrText>
             </w:r>
             <w:r>
               <w:rPr>
@@ -1086,7 +1086,7 @@
               <w:bdr w:val="none" w:sz="0" w:space="0" w:color="auto"/>
             </w:rPr>
           </w:pPr>
-          <w:hyperlink w:anchor="_Toc3233554" w:history="1">
+          <w:hyperlink w:anchor="_Toc3300554" w:history="1">
             <w:r>
               <w:rPr>
                 <w:rStyle w:val="Hyperlink"/>
@@ -1113,220 +1113,7 @@
                 <w:noProof/>
                 <w:webHidden/>
               </w:rPr>
-              <w:instrText xml:space="preserve"> PAGEREF _Toc3233554 \h </w:instrText>
-            </w:r>
-            <w:r>
-              <w:rPr>
-                <w:noProof/>
-                <w:webHidden/>
-              </w:rPr>
-            </w:r>
-            <w:r>
-              <w:rPr>
-                <w:noProof/>
-                <w:webHidden/>
-              </w:rPr>
-              <w:fldChar w:fldCharType="separate"/>
-            </w:r>
-            <w:r>
-              <w:rPr>
-                <w:noProof/>
-                <w:webHidden/>
-              </w:rPr>
-              <w:t>3</w:t>
-            </w:r>
-            <w:r>
-              <w:rPr>
-                <w:noProof/>
-                <w:webHidden/>
-              </w:rPr>
-              <w:fldChar w:fldCharType="end"/>
-            </w:r>
-          </w:hyperlink>
-        </w:p>
-        <w:p>
-          <w:pPr>
-            <w:pStyle w:val="TOC2"/>
-            <w:spacing w:line="360" w:lineRule="auto"/>
-            <w:rPr>
-              <w:rFonts w:asciiTheme="minorHAnsi" w:eastAsiaTheme="minorEastAsia" w:hAnsiTheme="minorHAnsi" w:cstheme="minorBidi"/>
-              <w:noProof/>
-              <w:color w:val="auto"/>
-              <w:sz w:val="22"/>
-              <w:szCs w:val="22"/>
-              <w:bdr w:val="none" w:sz="0" w:space="0" w:color="auto"/>
-            </w:rPr>
-          </w:pPr>
-          <w:hyperlink w:anchor="_Toc3233555" w:history="1">
-            <w:r>
-              <w:rPr>
-                <w:rStyle w:val="Hyperlink"/>
-                <w:noProof/>
-              </w:rPr>
-              <w:t>3.3 Architectural Design Patterns</w:t>
-            </w:r>
-            <w:r>
-              <w:rPr>
-                <w:noProof/>
-                <w:webHidden/>
-              </w:rPr>
-              <w:tab/>
-            </w:r>
-            <w:r>
-              <w:rPr>
-                <w:noProof/>
-                <w:webHidden/>
-              </w:rPr>
-              <w:fldChar w:fldCharType="begin"/>
-            </w:r>
-            <w:r>
-              <w:rPr>
-                <w:noProof/>
-                <w:webHidden/>
-              </w:rPr>
-              <w:instrText xml:space="preserve"> PAGEREF _Toc3233555 \h </w:instrText>
-            </w:r>
-            <w:r>
-              <w:rPr>
-                <w:noProof/>
-                <w:webHidden/>
-              </w:rPr>
-            </w:r>
-            <w:r>
-              <w:rPr>
-                <w:noProof/>
-                <w:webHidden/>
-              </w:rPr>
-              <w:fldChar w:fldCharType="separate"/>
-            </w:r>
-            <w:r>
-              <w:rPr>
-                <w:noProof/>
-                <w:webHidden/>
-              </w:rPr>
-              <w:t>3</w:t>
-            </w:r>
-            <w:r>
-              <w:rPr>
-                <w:noProof/>
-                <w:webHidden/>
-              </w:rPr>
-              <w:fldChar w:fldCharType="end"/>
-            </w:r>
-          </w:hyperlink>
-        </w:p>
-        <w:p>
-          <w:pPr>
-            <w:pStyle w:val="TOC2"/>
-            <w:spacing w:line="360" w:lineRule="auto"/>
-            <w:rPr>
-              <w:rFonts w:asciiTheme="minorHAnsi" w:eastAsiaTheme="minorEastAsia" w:hAnsiTheme="minorHAnsi" w:cstheme="minorBidi"/>
-              <w:noProof/>
-              <w:color w:val="auto"/>
-              <w:sz w:val="22"/>
-              <w:szCs w:val="22"/>
-              <w:bdr w:val="none" w:sz="0" w:space="0" w:color="auto"/>
-            </w:rPr>
-          </w:pPr>
-          <w:hyperlink w:anchor="_Toc3233556" w:history="1">
-            <w:r>
-              <w:rPr>
-                <w:rStyle w:val="Hyperlink"/>
-                <w:noProof/>
-              </w:rPr>
-              <w:t>3.4 Architectural Style</w:t>
-            </w:r>
-            <w:r>
-              <w:rPr>
-                <w:noProof/>
-                <w:webHidden/>
-              </w:rPr>
-              <w:tab/>
-            </w:r>
-            <w:r>
-              <w:rPr>
-                <w:noProof/>
-                <w:webHidden/>
-              </w:rPr>
-              <w:fldChar w:fldCharType="begin"/>
-            </w:r>
-            <w:r>
-              <w:rPr>
-                <w:noProof/>
-                <w:webHidden/>
-              </w:rPr>
-              <w:instrText xml:space="preserve"> PAGEREF _Toc3233556 \h </w:instrText>
-            </w:r>
-            <w:r>
-              <w:rPr>
-                <w:noProof/>
-                <w:webHidden/>
-              </w:rPr>
-            </w:r>
-            <w:r>
-              <w:rPr>
-                <w:noProof/>
-                <w:webHidden/>
-              </w:rPr>
-              <w:fldChar w:fldCharType="separate"/>
-            </w:r>
-            <w:r>
-              <w:rPr>
-                <w:noProof/>
-                <w:webHidden/>
-              </w:rPr>
-              <w:t>3</w:t>
-            </w:r>
-            <w:r>
-              <w:rPr>
-                <w:noProof/>
-                <w:webHidden/>
-              </w:rPr>
-              <w:fldChar w:fldCharType="end"/>
-            </w:r>
-          </w:hyperlink>
-        </w:p>
-        <w:p>
-          <w:pPr>
-            <w:pStyle w:val="TOC2"/>
-            <w:spacing w:line="360" w:lineRule="auto"/>
-            <w:rPr>
-              <w:rFonts w:asciiTheme="minorHAnsi" w:eastAsiaTheme="minorEastAsia" w:hAnsiTheme="minorHAnsi" w:cstheme="minorBidi"/>
-              <w:noProof/>
-              <w:color w:val="auto"/>
-              <w:sz w:val="22"/>
-              <w:szCs w:val="22"/>
-              <w:bdr w:val="none" w:sz="0" w:space="0" w:color="auto"/>
-            </w:rPr>
-          </w:pPr>
-          <w:hyperlink w:anchor="_Toc3233557" w:history="1">
-            <w:r>
-              <w:rPr>
-                <w:rStyle w:val="Hyperlink"/>
-                <w:noProof/>
-              </w:rPr>
-              <w:t>3.5 Architectural Process</w:t>
-            </w:r>
-            <w:r>
-              <w:rPr>
-                <w:noProof/>
-                <w:webHidden/>
-              </w:rPr>
-              <w:tab/>
-            </w:r>
-            <w:r>
-              <w:rPr>
-                <w:noProof/>
-                <w:webHidden/>
-              </w:rPr>
-              <w:fldChar w:fldCharType="begin"/>
-            </w:r>
-            <w:r>
-              <w:rPr>
-                <w:noProof/>
-                <w:webHidden/>
-              </w:rPr>
-              <w:instrText xml:space="preserve"> PAGEREF _Toc3233557 \h </w:instrText>
+              <w:instrText xml:space="preserve"> PAGEREF _Toc3300554 \h </w:instrText>
             </w:r>
             <w:r>
               <w:rPr>
@@ -1375,7 +1162,7 @@
               <w:bdr w:val="none" w:sz="0" w:space="0" w:color="auto"/>
             </w:rPr>
           </w:pPr>
-          <w:hyperlink w:anchor="_Toc3233558" w:history="1">
+          <w:hyperlink w:anchor="_Toc3300555" w:history="1">
             <w:r>
               <w:rPr>
                 <w:rStyle w:val="Hyperlink"/>
@@ -1423,7 +1210,7 @@
                 <w:noProof/>
                 <w:webHidden/>
               </w:rPr>
-              <w:instrText xml:space="preserve"> PAGEREF _Toc3233558 \h </w:instrText>
+              <w:instrText xml:space="preserve"> PAGEREF _Toc3300555 \h </w:instrText>
             </w:r>
             <w:r>
               <w:rPr>
@@ -1467,7 +1254,7 @@
               <w:bdr w:val="none" w:sz="0" w:space="0" w:color="auto"/>
             </w:rPr>
           </w:pPr>
-          <w:hyperlink w:anchor="_Toc3233559" w:history="1">
+          <w:hyperlink w:anchor="_Toc3300556" w:history="1">
             <w:r>
               <w:rPr>
                 <w:rStyle w:val="Hyperlink"/>
@@ -1494,7 +1281,7 @@
                 <w:noProof/>
                 <w:webHidden/>
               </w:rPr>
-              <w:instrText xml:space="preserve"> PAGEREF _Toc3233559 \h </w:instrText>
+              <w:instrText xml:space="preserve"> PAGEREF _Toc3300556 \h </w:instrText>
             </w:r>
             <w:r>
               <w:rPr>
@@ -1538,7 +1325,7 @@
               <w:bdr w:val="none" w:sz="0" w:space="0" w:color="auto"/>
             </w:rPr>
           </w:pPr>
-          <w:hyperlink w:anchor="_Toc3233560" w:history="1">
+          <w:hyperlink w:anchor="_Toc3300557" w:history="1">
             <w:r>
               <w:rPr>
                 <w:rStyle w:val="Hyperlink"/>
@@ -1565,7 +1352,7 @@
                 <w:noProof/>
                 <w:webHidden/>
               </w:rPr>
-              <w:instrText xml:space="preserve"> PAGEREF _Toc3233560 \h </w:instrText>
+              <w:instrText xml:space="preserve"> PAGEREF _Toc3300557 \h </w:instrText>
             </w:r>
             <w:r>
               <w:rPr>
@@ -1609,7 +1396,7 @@
               <w:bdr w:val="none" w:sz="0" w:space="0" w:color="auto"/>
             </w:rPr>
           </w:pPr>
-          <w:hyperlink w:anchor="_Toc3233561" w:history="1">
+          <w:hyperlink w:anchor="_Toc3300558" w:history="1">
             <w:r>
               <w:rPr>
                 <w:rStyle w:val="Hyperlink"/>
@@ -1636,7 +1423,7 @@
                 <w:noProof/>
                 <w:webHidden/>
               </w:rPr>
-              <w:instrText xml:space="preserve"> PAGEREF _Toc3233561 \h </w:instrText>
+              <w:instrText xml:space="preserve"> PAGEREF _Toc3300558 \h </w:instrText>
             </w:r>
             <w:r>
               <w:rPr>
@@ -1680,7 +1467,7 @@
               <w:bdr w:val="none" w:sz="0" w:space="0" w:color="auto"/>
             </w:rPr>
           </w:pPr>
-          <w:hyperlink w:anchor="_Toc3233562" w:history="1">
+          <w:hyperlink w:anchor="_Toc3300559" w:history="1">
             <w:r>
               <w:rPr>
                 <w:rStyle w:val="Hyperlink"/>
@@ -1707,7 +1494,7 @@
                 <w:noProof/>
                 <w:webHidden/>
               </w:rPr>
-              <w:instrText xml:space="preserve"> PAGEREF _Toc3233562 \h </w:instrText>
+              <w:instrText xml:space="preserve"> PAGEREF _Toc3300559 \h </w:instrText>
             </w:r>
             <w:r>
               <w:rPr>
@@ -1751,7 +1538,7 @@
               <w:bdr w:val="none" w:sz="0" w:space="0" w:color="auto"/>
             </w:rPr>
           </w:pPr>
-          <w:hyperlink w:anchor="_Toc3233563" w:history="1">
+          <w:hyperlink w:anchor="_Toc3300560" w:history="1">
             <w:r>
               <w:rPr>
                 <w:rStyle w:val="Hyperlink"/>
@@ -1778,7 +1565,7 @@
                 <w:noProof/>
                 <w:webHidden/>
               </w:rPr>
-              <w:instrText xml:space="preserve"> PAGEREF _Toc3233563 \h </w:instrText>
+              <w:instrText xml:space="preserve"> PAGEREF _Toc3300560 \h </w:instrText>
             </w:r>
             <w:r>
               <w:rPr>
@@ -1827,7 +1614,7 @@
               <w:bdr w:val="none" w:sz="0" w:space="0" w:color="auto"/>
             </w:rPr>
           </w:pPr>
-          <w:hyperlink w:anchor="_Toc3233564" w:history="1">
+          <w:hyperlink w:anchor="_Toc3300561" w:history="1">
             <w:r>
               <w:rPr>
                 <w:rStyle w:val="Hyperlink"/>
@@ -1875,7 +1662,7 @@
                 <w:noProof/>
                 <w:webHidden/>
               </w:rPr>
-              <w:instrText xml:space="preserve"> PAGEREF _Toc3233564 \h </w:instrText>
+              <w:instrText xml:space="preserve"> PAGEREF _Toc3300561 \h </w:instrText>
             </w:r>
             <w:r>
               <w:rPr>
@@ -1924,7 +1711,7 @@
               <w:bdr w:val="none" w:sz="0" w:space="0" w:color="auto"/>
             </w:rPr>
           </w:pPr>
-          <w:hyperlink w:anchor="_Toc3233565" w:history="1">
+          <w:hyperlink w:anchor="_Toc3300562" w:history="1">
             <w:r>
               <w:rPr>
                 <w:rStyle w:val="Hyperlink"/>
@@ -1972,7 +1759,7 @@
                 <w:noProof/>
                 <w:webHidden/>
               </w:rPr>
-              <w:instrText xml:space="preserve"> PAGEREF _Toc3233565 \h </w:instrText>
+              <w:instrText xml:space="preserve"> PAGEREF _Toc3300562 \h </w:instrText>
             </w:r>
             <w:r>
               <w:rPr>
@@ -1992,7 +1779,7 @@
                 <w:noProof/>
                 <w:webHidden/>
               </w:rPr>
-              <w:t>4</w:t>
+              <w:t>5</w:t>
             </w:r>
             <w:r>
               <w:rPr>
@@ -2070,6 +1857,26 @@
     </w:p>
     <w:p>
       <w:pPr>
+        <w:pStyle w:val="Body"/>
+        <w:spacing w:line="360" w:lineRule="auto"/>
+        <w:rPr>
+          <w:sz w:val="26"/>
+          <w:szCs w:val="26"/>
+        </w:rPr>
+      </w:pPr>
+    </w:p>
+    <w:p>
+      <w:pPr>
+        <w:pStyle w:val="Body"/>
+        <w:spacing w:line="360" w:lineRule="auto"/>
+        <w:rPr>
+          <w:sz w:val="26"/>
+          <w:szCs w:val="26"/>
+        </w:rPr>
+      </w:pPr>
+    </w:p>
+    <w:p>
+      <w:pPr>
         <w:pStyle w:val="Heading"/>
         <w:rPr>
           <w:rFonts w:eastAsia="Arial Unicode MS" w:cs="Arial Unicode MS"/>
@@ -2094,7 +1901,7 @@
         </w:numPr>
       </w:pPr>
       <w:bookmarkStart w:id="1" w:name="_Toc"/>
-      <w:bookmarkStart w:id="2" w:name="_Toc3233549"/>
+      <w:bookmarkStart w:id="2" w:name="_Toc3300549"/>
       <w:r>
         <w:rPr>
           <w:rFonts w:eastAsia="Arial Unicode MS" w:cs="Arial Unicode MS"/>
@@ -2115,7 +1922,7 @@
         <w:pStyle w:val="Heading2"/>
       </w:pPr>
       <w:bookmarkStart w:id="3" w:name="_Toc1"/>
-      <w:bookmarkStart w:id="4" w:name="_Toc3233550"/>
+      <w:bookmarkStart w:id="4" w:name="_Toc3300550"/>
       <w:r>
         <w:rPr>
           <w:rFonts w:eastAsia="Arial Unicode MS" w:cs="Arial Unicode MS"/>
@@ -2136,12 +1943,7 @@
         <w:spacing w:line="360" w:lineRule="auto"/>
       </w:pPr>
       <w:r>
-        <w:t>The purpose of this document is to prov</w:t>
-      </w:r>
-      <w:bookmarkStart w:id="5" w:name="_GoBack"/>
-      <w:bookmarkEnd w:id="5"/>
-      <w:r>
-        <w:t xml:space="preserve">ide a complete overview of the architecture for the application </w:t>
+        <w:t xml:space="preserve">The purpose of this document is to provide a complete overview of the architecture for the application </w:t>
       </w:r>
       <w:r>
         <w:rPr>
@@ -2179,11 +1981,11 @@
       <w:pPr>
         <w:pStyle w:val="Heading2"/>
       </w:pPr>
-      <w:bookmarkStart w:id="6" w:name="_Toc3233551"/>
+      <w:bookmarkStart w:id="5" w:name="_Toc3300551"/>
       <w:r>
         <w:t>1.2 Scope</w:t>
       </w:r>
-      <w:bookmarkEnd w:id="6"/>
+      <w:bookmarkEnd w:id="5"/>
     </w:p>
     <w:p>
       <w:pPr>
@@ -2225,33 +2027,33 @@
           <w:rFonts w:eastAsia="Arial Unicode MS" w:cs="Arial Unicode MS"/>
         </w:rPr>
       </w:pPr>
-      <w:bookmarkStart w:id="7" w:name="_Toc2"/>
-      <w:bookmarkStart w:id="8" w:name="_Toc3233552"/>
+      <w:bookmarkStart w:id="6" w:name="_Toc2"/>
+      <w:bookmarkStart w:id="7" w:name="_Toc3300552"/>
       <w:r>
         <w:rPr>
           <w:rFonts w:eastAsia="Arial Unicode MS" w:cs="Arial Unicode MS"/>
         </w:rPr>
         <w:t>Architectural Requirements</w:t>
       </w:r>
+      <w:bookmarkEnd w:id="6"/>
       <w:bookmarkEnd w:id="7"/>
+    </w:p>
+    <w:p/>
+    <w:p>
+      <w:pPr>
+        <w:pStyle w:val="Heading2"/>
+      </w:pPr>
+      <w:bookmarkStart w:id="8" w:name="_Toc3300553"/>
+      <w:r>
+        <w:t>2.</w:t>
+      </w:r>
+      <w:r>
+        <w:t>1</w:t>
+      </w:r>
+      <w:r>
+        <w:t xml:space="preserve"> Goals and Constraints</w:t>
+      </w:r>
       <w:bookmarkEnd w:id="8"/>
-    </w:p>
-    <w:p/>
-    <w:p>
-      <w:pPr>
-        <w:pStyle w:val="Heading2"/>
-      </w:pPr>
-      <w:bookmarkStart w:id="9" w:name="_Toc3233553"/>
-      <w:r>
-        <w:t>2.</w:t>
-      </w:r>
-      <w:r>
-        <w:t>1</w:t>
-      </w:r>
-      <w:r>
-        <w:t xml:space="preserve"> Goals and Constraints</w:t>
-      </w:r>
-      <w:bookmarkEnd w:id="9"/>
     </w:p>
     <w:p>
       <w:pPr>
@@ -2365,49 +2167,47 @@
     <w:p>
       <w:pPr>
         <w:pStyle w:val="Heading2"/>
-      </w:pPr>
-      <w:bookmarkStart w:id="10" w:name="_Toc3233554"/>
+        <w:tabs>
+          <w:tab w:val="left" w:pos="3045"/>
+        </w:tabs>
+      </w:pPr>
+      <w:bookmarkStart w:id="9" w:name="_Toc3300554"/>
       <w:r>
         <w:t>2.3 Architectural Views</w:t>
       </w:r>
-      <w:bookmarkEnd w:id="10"/>
-    </w:p>
-    <w:p>
-      <w:pPr>
-        <w:pStyle w:val="Heading2"/>
-      </w:pPr>
-      <w:bookmarkStart w:id="11" w:name="_Toc3233555"/>
-      <w:r>
-        <w:t>3.3 Architectural Design Patterns</w:t>
-      </w:r>
-      <w:bookmarkEnd w:id="11"/>
-    </w:p>
-    <w:p>
-      <w:pPr>
-        <w:pStyle w:val="Heading2"/>
-      </w:pPr>
-      <w:bookmarkStart w:id="12" w:name="_Toc3233556"/>
-      <w:r>
-        <w:t>3.4 Architectural Style</w:t>
-      </w:r>
-      <w:bookmarkEnd w:id="12"/>
-    </w:p>
-    <w:p>
-      <w:pPr>
-        <w:pStyle w:val="Heading2"/>
-      </w:pPr>
-      <w:bookmarkStart w:id="13" w:name="_Toc3233557"/>
-      <w:r>
-        <w:t>3.5 Architectural Process</w:t>
-      </w:r>
-      <w:bookmarkEnd w:id="13"/>
+      <w:bookmarkEnd w:id="9"/>
+      <w:r>
+        <w:tab/>
+      </w:r>
     </w:p>
     <w:p>
       <w:pPr>
         <w:pStyle w:val="Body"/>
       </w:pPr>
     </w:p>
-    <w:p/>
+    <w:p>
+      <w:r>
+        <w:t xml:space="preserve">The architecture will make use of a system of five views: Use-Case View, Design View, Process View, Component View, and Deployment View. </w:t>
+      </w:r>
+      <w:r>
+        <w:t xml:space="preserve">Each of the architectural views within this document has been described in detailed and </w:t>
+      </w:r>
+      <w:r>
+        <w:t xml:space="preserve">each view can be found in </w:t>
+      </w:r>
+      <w:r>
+        <w:t>section</w:t>
+      </w:r>
+      <w:r>
+        <w:rPr>
+          <w:b/>
+        </w:rPr>
+        <w:t xml:space="preserve"> 3. Architectural View Decomposition</w:t>
+      </w:r>
+      <w:r>
+        <w:t xml:space="preserve">. </w:t>
+      </w:r>
+    </w:p>
     <w:p/>
     <w:p>
       <w:pPr>
@@ -2417,70 +2217,70 @@
           <w:numId w:val="7"/>
         </w:numPr>
       </w:pPr>
-      <w:bookmarkStart w:id="14" w:name="_Toc3233558"/>
+      <w:bookmarkStart w:id="10" w:name="_Toc3300555"/>
       <w:r>
         <w:lastRenderedPageBreak/>
         <w:t>Architectural View Decomposition</w:t>
       </w:r>
+      <w:bookmarkEnd w:id="10"/>
+      <w:r>
+        <w:t xml:space="preserve"> </w:t>
+      </w:r>
+    </w:p>
+    <w:p>
+      <w:pPr>
+        <w:pStyle w:val="Body"/>
+      </w:pPr>
+    </w:p>
+    <w:p>
+      <w:pPr>
+        <w:pStyle w:val="Heading2"/>
+      </w:pPr>
+      <w:bookmarkStart w:id="11" w:name="_Toc3300556"/>
+      <w:r>
+        <w:t>4.1 Use-Case View</w:t>
+      </w:r>
+      <w:bookmarkEnd w:id="11"/>
+    </w:p>
+    <w:p>
+      <w:pPr>
+        <w:pStyle w:val="Heading2"/>
+      </w:pPr>
+      <w:bookmarkStart w:id="12" w:name="_Toc3300557"/>
+      <w:r>
+        <w:t>4.2 Design View</w:t>
+      </w:r>
+      <w:bookmarkEnd w:id="12"/>
+    </w:p>
+    <w:p>
+      <w:pPr>
+        <w:pStyle w:val="Heading2"/>
+      </w:pPr>
+      <w:bookmarkStart w:id="13" w:name="_Toc3300558"/>
+      <w:r>
+        <w:t>4.3 Process View</w:t>
+      </w:r>
+      <w:bookmarkEnd w:id="13"/>
+    </w:p>
+    <w:p>
+      <w:pPr>
+        <w:pStyle w:val="Heading2"/>
+      </w:pPr>
+      <w:bookmarkStart w:id="14" w:name="_Toc3300559"/>
+      <w:r>
+        <w:t>4.4 Component View</w:t>
+      </w:r>
       <w:bookmarkEnd w:id="14"/>
-      <w:r>
-        <w:t xml:space="preserve"> </w:t>
-      </w:r>
-    </w:p>
-    <w:p>
-      <w:pPr>
-        <w:pStyle w:val="Body"/>
-      </w:pPr>
     </w:p>
     <w:p>
       <w:pPr>
         <w:pStyle w:val="Heading2"/>
       </w:pPr>
-      <w:bookmarkStart w:id="15" w:name="_Toc3233559"/>
-      <w:r>
-        <w:t>4.1 Use-Case View</w:t>
+      <w:bookmarkStart w:id="15" w:name="_Toc3300560"/>
+      <w:r>
+        <w:t>4.5 Deployment View</w:t>
       </w:r>
       <w:bookmarkEnd w:id="15"/>
-    </w:p>
-    <w:p>
-      <w:pPr>
-        <w:pStyle w:val="Heading2"/>
-      </w:pPr>
-      <w:bookmarkStart w:id="16" w:name="_Toc3233560"/>
-      <w:r>
-        <w:t>4.2 Design View</w:t>
-      </w:r>
-      <w:bookmarkEnd w:id="16"/>
-    </w:p>
-    <w:p>
-      <w:pPr>
-        <w:pStyle w:val="Heading2"/>
-      </w:pPr>
-      <w:bookmarkStart w:id="17" w:name="_Toc3233561"/>
-      <w:r>
-        <w:t>4.3 Process View</w:t>
-      </w:r>
-      <w:bookmarkEnd w:id="17"/>
-    </w:p>
-    <w:p>
-      <w:pPr>
-        <w:pStyle w:val="Heading2"/>
-      </w:pPr>
-      <w:bookmarkStart w:id="18" w:name="_Toc3233562"/>
-      <w:r>
-        <w:t>4.4 Component View</w:t>
-      </w:r>
-      <w:bookmarkEnd w:id="18"/>
-    </w:p>
-    <w:p>
-      <w:pPr>
-        <w:pStyle w:val="Heading2"/>
-      </w:pPr>
-      <w:bookmarkStart w:id="19" w:name="_Toc3233563"/>
-      <w:r>
-        <w:t>4.5 Deployment View</w:t>
-      </w:r>
-      <w:bookmarkEnd w:id="19"/>
     </w:p>
     <w:p>
       <w:pPr>
@@ -2500,12 +2300,391 @@
           <w:numId w:val="7"/>
         </w:numPr>
       </w:pPr>
-      <w:bookmarkStart w:id="20" w:name="_Toc3233564"/>
+      <w:bookmarkStart w:id="16" w:name="_Toc3300561"/>
       <w:r>
         <w:t>Size and Performance</w:t>
       </w:r>
-      <w:bookmarkEnd w:id="20"/>
-    </w:p>
+      <w:bookmarkEnd w:id="16"/>
+    </w:p>
+    <w:p>
+      <w:pPr>
+        <w:pStyle w:val="Body"/>
+      </w:pPr>
+    </w:p>
+    <w:p>
+      <w:r>
+        <w:t xml:space="preserve">The architecture of </w:t>
+      </w:r>
+      <w:r>
+        <w:rPr>
+          <w:i/>
+        </w:rPr>
+        <w:t>Xpendit</w:t>
+      </w:r>
+      <w:r>
+        <w:t xml:space="preserve"> must be</w:t>
+      </w:r>
+      <w:r>
+        <w:t xml:space="preserve"> able to perform all the following task:</w:t>
+      </w:r>
+    </w:p>
+    <w:p/>
+    <w:p>
+      <w:pPr>
+        <w:pStyle w:val="requirement"/>
+      </w:pPr>
+      <w:r>
+        <w:t xml:space="preserve">1. </w:t>
+      </w:r>
+      <w:r>
+        <w:t>The system must allow a user to charge debt to one or more users.</w:t>
+      </w:r>
+      <w:r>
+        <w:tab/>
+      </w:r>
+    </w:p>
+    <w:p>
+      <w:pPr>
+        <w:pStyle w:val="requirement"/>
+      </w:pPr>
+      <w:r>
+        <w:t xml:space="preserve">2. </w:t>
+      </w:r>
+      <w:r>
+        <w:t>The system must be able to alert a user if a charge is file against them.</w:t>
+      </w:r>
+    </w:p>
+    <w:p>
+      <w:pPr>
+        <w:pStyle w:val="requirement"/>
+      </w:pPr>
+      <w:r>
+        <w:t xml:space="preserve">3. </w:t>
+      </w:r>
+      <w:r>
+        <w:t>The system must allow the user to accept or dispute a debt charged to them.</w:t>
+      </w:r>
+    </w:p>
+    <w:p>
+      <w:pPr>
+        <w:pStyle w:val="requirement"/>
+      </w:pPr>
+      <w:r>
+        <w:t xml:space="preserve">3. </w:t>
+      </w:r>
+      <w:r>
+        <w:t>The system must alert the user if a charge they have made is accepted or</w:t>
+      </w:r>
+      <w:r>
+        <w:t xml:space="preserve"> </w:t>
+      </w:r>
+      <w:r>
+        <w:t>disputed by the other party.</w:t>
+      </w:r>
+    </w:p>
+    <w:p>
+      <w:pPr>
+        <w:pStyle w:val="requirement"/>
+      </w:pPr>
+      <w:r>
+        <w:t xml:space="preserve">4. </w:t>
+      </w:r>
+      <w:r>
+        <w:t>The system must b</w:t>
+      </w:r>
+      <w:r>
+        <w:t>e</w:t>
+      </w:r>
+      <w:r>
+        <w:t xml:space="preserve"> able to keep track of a user’s debt.</w:t>
+      </w:r>
+      <w:r>
+        <w:tab/>
+      </w:r>
+    </w:p>
+    <w:p>
+      <w:pPr>
+        <w:pStyle w:val="requirement"/>
+      </w:pPr>
+      <w:r>
+        <w:t xml:space="preserve">5. </w:t>
+      </w:r>
+      <w:r>
+        <w:t>The system must be able to add to or subtract from a user’s debt.</w:t>
+      </w:r>
+      <w:r>
+        <w:tab/>
+      </w:r>
+    </w:p>
+    <w:p>
+      <w:pPr>
+        <w:pStyle w:val="requirement"/>
+      </w:pPr>
+      <w:r>
+        <w:t xml:space="preserve">6. </w:t>
+      </w:r>
+      <w:r>
+        <w:t>The system must be able to display a user’s debts, along with who the debt is owed to and the time since the debt was applied.</w:t>
+      </w:r>
+    </w:p>
+    <w:p>
+      <w:pPr>
+        <w:pStyle w:val="requirement"/>
+      </w:pPr>
+      <w:r>
+        <w:t xml:space="preserve">7. </w:t>
+      </w:r>
+      <w:r>
+        <w:t>The system must be able to sort the debts by amount owed, person the debt is owed to, the time since the debt was applied, and by any user defined priorities.</w:t>
+      </w:r>
+    </w:p>
+    <w:p>
+      <w:pPr>
+        <w:pStyle w:val="requirement"/>
+      </w:pPr>
+      <w:r>
+        <w:t xml:space="preserve">8. </w:t>
+      </w:r>
+      <w:r>
+        <w:t>The system must allow the users to define their own priorities to be used when sorting debts.</w:t>
+      </w:r>
+      <w:r>
+        <w:tab/>
+      </w:r>
+    </w:p>
+    <w:p>
+      <w:pPr>
+        <w:pStyle w:val="requirement"/>
+      </w:pPr>
+      <w:r>
+        <w:t xml:space="preserve">9. </w:t>
+      </w:r>
+      <w:r>
+        <w:t>The system must allow users to mark debts as paid with the acceptance of the other person.</w:t>
+      </w:r>
+    </w:p>
+    <w:p>
+      <w:pPr>
+        <w:pStyle w:val="requirement"/>
+      </w:pPr>
+      <w:r>
+        <w:t xml:space="preserve">10. </w:t>
+      </w:r>
+      <w:r>
+        <w:t xml:space="preserve">The system must allow the user to attempt create an account with a username or password. </w:t>
+      </w:r>
+    </w:p>
+    <w:p>
+      <w:pPr>
+        <w:pStyle w:val="requirement"/>
+      </w:pPr>
+      <w:r>
+        <w:t xml:space="preserve">11. </w:t>
+      </w:r>
+      <w:r>
+        <w:t>The system must be able to check if a proposed username is unique or not.</w:t>
+      </w:r>
+    </w:p>
+    <w:p>
+      <w:pPr>
+        <w:pStyle w:val="requirement"/>
+      </w:pPr>
+      <w:r>
+        <w:t xml:space="preserve">12. </w:t>
+      </w:r>
+      <w:r>
+        <w:t>The system must only accept the account if the proposed username is unique</w:t>
+      </w:r>
+    </w:p>
+    <w:p>
+      <w:pPr>
+        <w:pStyle w:val="requirement"/>
+      </w:pPr>
+      <w:r>
+        <w:t>13.</w:t>
+      </w:r>
+      <w:r>
+        <w:t xml:space="preserve"> The system must allow the user to log into an account if they are not currently logged in to an account.</w:t>
+      </w:r>
+    </w:p>
+    <w:p>
+      <w:pPr>
+        <w:pStyle w:val="requirement"/>
+      </w:pPr>
+      <w:r>
+        <w:t xml:space="preserve">14. </w:t>
+      </w:r>
+      <w:r>
+        <w:t>The system must allow the user to log out of an account if currently logged in.</w:t>
+      </w:r>
+    </w:p>
+    <w:p>
+      <w:pPr>
+        <w:pStyle w:val="requirement"/>
+      </w:pPr>
+      <w:r>
+        <w:t xml:space="preserve">15. </w:t>
+      </w:r>
+      <w:r>
+        <w:t>The system must allow users to create rooms containing themselves and other users</w:t>
+      </w:r>
+      <w:r>
+        <w:tab/>
+      </w:r>
+    </w:p>
+    <w:p>
+      <w:pPr>
+        <w:pStyle w:val="requirement"/>
+      </w:pPr>
+      <w:r>
+        <w:t xml:space="preserve">16. </w:t>
+      </w:r>
+      <w:r>
+        <w:t>The system must allow users in the room to add other users not currently in the room.</w:t>
+      </w:r>
+    </w:p>
+    <w:p>
+      <w:pPr>
+        <w:pStyle w:val="requirement"/>
+      </w:pPr>
+      <w:r>
+        <w:t xml:space="preserve">17. </w:t>
+      </w:r>
+      <w:r>
+        <w:t>The system must allow users without outstanding debts to remove themselves from a room</w:t>
+      </w:r>
+    </w:p>
+    <w:p>
+      <w:pPr>
+        <w:pStyle w:val="requirement"/>
+      </w:pPr>
+      <w:r>
+        <w:t xml:space="preserve">18. </w:t>
+      </w:r>
+      <w:r>
+        <w:t>The system must allow a room to be deleted if no outstanding debts are owed between any of the members in the room.</w:t>
+      </w:r>
+    </w:p>
+    <w:p>
+      <w:pPr>
+        <w:pStyle w:val="requirement"/>
+      </w:pPr>
+      <w:r>
+        <w:t xml:space="preserve">19. </w:t>
+      </w:r>
+      <w:r>
+        <w:t>The system must allow users in a group to view the bulletin board for any group they are in.</w:t>
+      </w:r>
+    </w:p>
+    <w:p>
+      <w:pPr>
+        <w:pStyle w:val="requirement"/>
+      </w:pPr>
+      <w:r>
+        <w:t xml:space="preserve">20. </w:t>
+      </w:r>
+      <w:r>
+        <w:t>The system must allow the user to create posts in the bulletin board</w:t>
+      </w:r>
+    </w:p>
+    <w:p>
+      <w:pPr>
+        <w:pStyle w:val="requirement"/>
+      </w:pPr>
+      <w:r>
+        <w:t xml:space="preserve">21. </w:t>
+      </w:r>
+      <w:r>
+        <w:t>The system must allow the user to comment on posts that have been created in the bulletin board.</w:t>
+      </w:r>
+    </w:p>
+    <w:p>
+      <w:pPr>
+        <w:pStyle w:val="requirement"/>
+      </w:pPr>
+      <w:r>
+        <w:lastRenderedPageBreak/>
+        <w:t xml:space="preserve">22. </w:t>
+      </w:r>
+      <w:r>
+        <w:t>The system must allow users in a group to see the shared shopping list in a group.</w:t>
+      </w:r>
+    </w:p>
+    <w:p>
+      <w:pPr>
+        <w:pStyle w:val="requirement"/>
+      </w:pPr>
+      <w:r>
+        <w:t xml:space="preserve">23. </w:t>
+      </w:r>
+      <w:r>
+        <w:t>The system must allow users to mark that they have bought an item in the shopping list.</w:t>
+      </w:r>
+    </w:p>
+    <w:p>
+      <w:pPr>
+        <w:pStyle w:val="requirement"/>
+      </w:pPr>
+      <w:r>
+        <w:t xml:space="preserve">24. </w:t>
+      </w:r>
+      <w:r>
+        <w:t>The system must apply the charges to the person corresponding to the item in the shopping list that is bought.</w:t>
+      </w:r>
+    </w:p>
+    <w:p>
+      <w:pPr>
+        <w:pStyle w:val="requirement"/>
+      </w:pPr>
+      <w:r>
+        <w:t>25.</w:t>
+      </w:r>
+      <w:r>
+        <w:t xml:space="preserve"> The system must allow the user to delete items from the shopping list that they added themselves.</w:t>
+      </w:r>
+    </w:p>
+    <w:p>
+      <w:pPr>
+        <w:pStyle w:val="requirement"/>
+      </w:pPr>
+      <w:r>
+        <w:t xml:space="preserve">26. </w:t>
+      </w:r>
+      <w:r>
+        <w:t>The system must automatically remove ought items form the shared shopping list.</w:t>
+      </w:r>
+    </w:p>
+    <w:p>
+      <w:pPr>
+        <w:pStyle w:val="requirement"/>
+      </w:pPr>
+    </w:p>
+    <w:p>
+      <w:pPr>
+        <w:pStyle w:val="requirement"/>
+      </w:pPr>
+      <w:r>
+        <w:tab/>
+      </w:r>
+    </w:p>
+    <w:p>
+      <w:pPr>
+        <w:pStyle w:val="requirement"/>
+        <w:ind w:left="0" w:firstLine="0"/>
+      </w:pPr>
+    </w:p>
+    <w:p>
+      <w:r>
+        <w:t>The client-side of the architecture will be run on either an Android or iOS</w:t>
+      </w:r>
+      <w:r>
+        <w:t xml:space="preserve"> device</w:t>
+      </w:r>
+      <w:r>
+        <w:t xml:space="preserve">. </w:t>
+      </w:r>
+    </w:p>
+    <w:p/>
     <w:p>
       <w:pPr>
         <w:pStyle w:val="Body"/>
@@ -2519,12 +2698,98 @@
           <w:numId w:val="7"/>
         </w:numPr>
       </w:pPr>
-      <w:bookmarkStart w:id="21" w:name="_Toc3233565"/>
+      <w:bookmarkStart w:id="17" w:name="_Toc3300562"/>
       <w:r>
         <w:t>Quality</w:t>
       </w:r>
-      <w:bookmarkEnd w:id="21"/>
-    </w:p>
+      <w:bookmarkEnd w:id="17"/>
+    </w:p>
+    <w:p>
+      <w:pPr>
+        <w:pStyle w:val="Body"/>
+      </w:pPr>
+    </w:p>
+    <w:p>
+      <w:r>
+        <w:t>The software architecture has been designed to be able to support the following specifications:</w:t>
+      </w:r>
+    </w:p>
+    <w:p/>
+    <w:p>
+      <w:pPr>
+        <w:pStyle w:val="requirement"/>
+      </w:pPr>
+      <w:r>
+        <w:t>1</w:t>
+      </w:r>
+      <w:r>
+        <w:t xml:space="preserve">. </w:t>
+      </w:r>
+      <w:r>
+        <w:t>The system should be able to run anywhere where there is a valid internet connection that can access the server database.</w:t>
+      </w:r>
+    </w:p>
+    <w:p>
+      <w:pPr>
+        <w:pStyle w:val="requirement"/>
+      </w:pPr>
+      <w:r>
+        <w:t>2</w:t>
+      </w:r>
+      <w:r>
+        <w:t>. The application should be able to achieve a start time less than 20 seconds in 90% of cases.</w:t>
+      </w:r>
+    </w:p>
+    <w:p>
+      <w:pPr>
+        <w:pStyle w:val="requirement"/>
+      </w:pPr>
+      <w:r>
+        <w:t xml:space="preserve">3. </w:t>
+      </w:r>
+      <w:r>
+        <w:t xml:space="preserve">The </w:t>
+      </w:r>
+      <w:r>
+        <w:t>application will require the user to make a strong password of multiple characters and longer than 10 characters</w:t>
+      </w:r>
+    </w:p>
+    <w:p>
+      <w:pPr>
+        <w:pStyle w:val="requirement"/>
+      </w:pPr>
+      <w:r>
+        <w:t xml:space="preserve">4. </w:t>
+      </w:r>
+      <w:r>
+        <w:t xml:space="preserve"> The software will be perfectly correct in keeping track of debts owed.</w:t>
+      </w:r>
+    </w:p>
+    <w:p>
+      <w:pPr>
+        <w:pStyle w:val="requirement"/>
+        <w:ind w:left="0" w:firstLine="0"/>
+      </w:pPr>
+    </w:p>
+    <w:p>
+      <w:pPr>
+        <w:pStyle w:val="requirement"/>
+        <w:ind w:left="0" w:firstLine="0"/>
+      </w:pPr>
+    </w:p>
+    <w:p>
+      <w:r>
+        <w:t>If these requirements are not met, than the system will still be capable of functioning.</w:t>
+      </w:r>
+      <w:bookmarkStart w:id="18" w:name="_GoBack"/>
+      <w:bookmarkEnd w:id="18"/>
+    </w:p>
+    <w:p>
+      <w:pPr>
+        <w:pStyle w:val="requirement"/>
+      </w:pPr>
+    </w:p>
+    <w:p/>
     <w:p>
       <w:pPr>
         <w:pStyle w:val="Body"/>
@@ -2580,6 +2845,8 @@
     <w:sdtPr>
       <w:rPr>
         <w:color w:val="0D0D0D" w:themeColor="text1" w:themeTint="F2"/>
+        <w:sz w:val="22"/>
+        <w:szCs w:val="22"/>
       </w:rPr>
       <w:id w:val="2041008618"/>
       <w:docPartObj>
@@ -2593,6 +2860,8 @@
         <w:sdtPr>
           <w:rPr>
             <w:color w:val="0D0D0D" w:themeColor="text1" w:themeTint="F2"/>
+            <w:sz w:val="22"/>
+            <w:szCs w:val="22"/>
           </w:rPr>
           <w:id w:val="-1769616900"/>
           <w:docPartObj>
@@ -2608,11 +2877,15 @@
               <w:jc w:val="right"/>
               <w:rPr>
                 <w:color w:val="0D0D0D" w:themeColor="text1" w:themeTint="F2"/>
+                <w:sz w:val="22"/>
+                <w:szCs w:val="22"/>
               </w:rPr>
             </w:pPr>
             <w:r>
               <w:rPr>
                 <w:color w:val="0D0D0D" w:themeColor="text1" w:themeTint="F2"/>
+                <w:sz w:val="22"/>
+                <w:szCs w:val="22"/>
               </w:rPr>
               <w:t xml:space="preserve">Page </w:t>
             </w:r>
@@ -2621,6 +2894,8 @@
                 <w:b/>
                 <w:bCs/>
                 <w:color w:val="0D0D0D" w:themeColor="text1" w:themeTint="F2"/>
+                <w:sz w:val="22"/>
+                <w:szCs w:val="22"/>
               </w:rPr>
               <w:fldChar w:fldCharType="begin"/>
             </w:r>
@@ -2629,6 +2904,8 @@
                 <w:b/>
                 <w:bCs/>
                 <w:color w:val="0D0D0D" w:themeColor="text1" w:themeTint="F2"/>
+                <w:sz w:val="22"/>
+                <w:szCs w:val="22"/>
               </w:rPr>
               <w:instrText xml:space="preserve"> PAGE </w:instrText>
             </w:r>
@@ -2637,6 +2914,8 @@
                 <w:b/>
                 <w:bCs/>
                 <w:color w:val="0D0D0D" w:themeColor="text1" w:themeTint="F2"/>
+                <w:sz w:val="22"/>
+                <w:szCs w:val="22"/>
               </w:rPr>
               <w:fldChar w:fldCharType="separate"/>
             </w:r>
@@ -2646,6 +2925,8 @@
                 <w:bCs/>
                 <w:noProof/>
                 <w:color w:val="0D0D0D" w:themeColor="text1" w:themeTint="F2"/>
+                <w:sz w:val="22"/>
+                <w:szCs w:val="22"/>
               </w:rPr>
               <w:t>2</w:t>
             </w:r>
@@ -2654,12 +2935,16 @@
                 <w:b/>
                 <w:bCs/>
                 <w:color w:val="0D0D0D" w:themeColor="text1" w:themeTint="F2"/>
+                <w:sz w:val="22"/>
+                <w:szCs w:val="22"/>
               </w:rPr>
               <w:fldChar w:fldCharType="end"/>
             </w:r>
             <w:r>
               <w:rPr>
                 <w:color w:val="0D0D0D" w:themeColor="text1" w:themeTint="F2"/>
+                <w:sz w:val="22"/>
+                <w:szCs w:val="22"/>
               </w:rPr>
               <w:t xml:space="preserve"> of </w:t>
             </w:r>
@@ -2668,6 +2953,8 @@
                 <w:b/>
                 <w:bCs/>
                 <w:color w:val="0D0D0D" w:themeColor="text1" w:themeTint="F2"/>
+                <w:sz w:val="22"/>
+                <w:szCs w:val="22"/>
               </w:rPr>
               <w:fldChar w:fldCharType="begin"/>
             </w:r>
@@ -2676,6 +2963,8 @@
                 <w:b/>
                 <w:bCs/>
                 <w:color w:val="0D0D0D" w:themeColor="text1" w:themeTint="F2"/>
+                <w:sz w:val="22"/>
+                <w:szCs w:val="22"/>
               </w:rPr>
               <w:instrText xml:space="preserve"> NUMPAGES  </w:instrText>
             </w:r>
@@ -2684,6 +2973,8 @@
                 <w:b/>
                 <w:bCs/>
                 <w:color w:val="0D0D0D" w:themeColor="text1" w:themeTint="F2"/>
+                <w:sz w:val="22"/>
+                <w:szCs w:val="22"/>
               </w:rPr>
               <w:fldChar w:fldCharType="separate"/>
             </w:r>
@@ -2693,6 +2984,8 @@
                 <w:bCs/>
                 <w:noProof/>
                 <w:color w:val="0D0D0D" w:themeColor="text1" w:themeTint="F2"/>
+                <w:sz w:val="22"/>
+                <w:szCs w:val="22"/>
               </w:rPr>
               <w:t>2</w:t>
             </w:r>
@@ -2701,6 +2994,8 @@
                 <w:b/>
                 <w:bCs/>
                 <w:color w:val="0D0D0D" w:themeColor="text1" w:themeTint="F2"/>
+                <w:sz w:val="22"/>
+                <w:szCs w:val="22"/>
               </w:rPr>
               <w:fldChar w:fldCharType="end"/>
             </w:r>
@@ -4599,6 +4894,28 @@
       <w:outlineLvl w:val="9"/>
     </w:pPr>
     <w:rPr>
+      <w:bdr w:val="none" w:sz="0" w:space="0" w:color="auto"/>
+    </w:rPr>
+  </w:style>
+  <w:style w:type="paragraph" w:customStyle="1" w:styleId="requirement">
+    <w:name w:val="requirement"/>
+    <w:basedOn w:val="Normal"/>
+    <w:rsid w:val="00105E29"/>
+    <w:pPr>
+      <w:pBdr>
+        <w:top w:val="none" w:sz="0" w:space="0" w:color="auto"/>
+        <w:left w:val="none" w:sz="0" w:space="0" w:color="auto"/>
+        <w:bottom w:val="none" w:sz="0" w:space="0" w:color="auto"/>
+        <w:right w:val="none" w:sz="0" w:space="0" w:color="auto"/>
+        <w:between w:val="none" w:sz="0" w:space="0" w:color="auto"/>
+        <w:bar w:val="none" w:sz="0" w:color="auto"/>
+      </w:pBdr>
+      <w:spacing w:line="240" w:lineRule="exact"/>
+      <w:ind w:left="2348" w:hanging="994"/>
+    </w:pPr>
+    <w:rPr>
+      <w:rFonts w:eastAsia="Times New Roman"/>
+      <w:szCs w:val="20"/>
       <w:bdr w:val="none" w:sz="0" w:space="0" w:color="auto"/>
     </w:rPr>
   </w:style>
@@ -5680,7 +5997,7 @@
 </file>
 
 <file path=customXml/itemProps1.xml><?xml version="1.0" encoding="utf-8"?>
-<ds:datastoreItem xmlns:ds="http://schemas.openxmlformats.org/officeDocument/2006/customXml" ds:itemID="{A96AC82C-FC83-4431-84DC-EEFE57DCEF74}">
+<ds:datastoreItem xmlns:ds="http://schemas.openxmlformats.org/officeDocument/2006/customXml" ds:itemID="{08F65825-BE60-47B6-B38D-C217CA5F6196}">
   <ds:schemaRefs>
     <ds:schemaRef ds:uri="http://schemas.openxmlformats.org/officeDocument/2006/bibliography"/>
   </ds:schemaRefs>

</xml_diff>

<commit_message>
diagrams and descriptions filled out
</commit_message>
<xml_diff>
--- a/Deliverables/PALSS_Deliverable_2/PALSS_Deliverable_2_SoftwareArchitecture.docx
+++ b/Deliverables/PALSS_Deliverable_2/PALSS_Deliverable_2_SoftwareArchitecture.docx
@@ -19,7 +19,7 @@
               <wp:anchor distT="80010" distB="80010" distL="80010" distR="80010" simplePos="0" relativeHeight="251662336" behindDoc="0" locked="0" layoutInCell="1" allowOverlap="1">
                 <wp:simplePos x="0" y="0"/>
                 <wp:positionH relativeFrom="page">
-                  <wp:posOffset>5953937</wp:posOffset>
+                  <wp:posOffset>5953936</wp:posOffset>
                 </wp:positionH>
                 <wp:positionV relativeFrom="line">
                   <wp:posOffset>63366</wp:posOffset>
@@ -140,7 +140,7 @@
                 <wp:positionV relativeFrom="page">
                   <wp:posOffset>909637</wp:posOffset>
                 </wp:positionV>
-                <wp:extent cx="6858001" cy="0"/>
+                <wp:extent cx="6858000" cy="0"/>
                 <wp:effectExtent l="0" t="0" r="0" b="0"/>
                 <wp:wrapNone/>
                 <wp:docPr id="1073741826" name="officeArt object" descr="Straight Connector 2"/>
@@ -152,7 +152,7 @@
                       <wps:spPr>
                         <a:xfrm>
                           <a:off x="0" y="0"/>
-                          <a:ext cx="6858001" cy="0"/>
+                          <a:ext cx="6858000" cy="0"/>
                         </a:xfrm>
                         <a:prstGeom prst="line">
                           <a:avLst/>
@@ -219,7 +219,7 @@
                 <wp:positionV relativeFrom="page">
                   <wp:posOffset>1504794</wp:posOffset>
                 </wp:positionV>
-                <wp:extent cx="6858001" cy="0"/>
+                <wp:extent cx="6858000" cy="0"/>
                 <wp:effectExtent l="0" t="0" r="0" b="0"/>
                 <wp:wrapNone/>
                 <wp:docPr id="1073741827" name="officeArt object" descr="Straight Connector 1"/>
@@ -231,7 +231,7 @@
                       <wps:spPr>
                         <a:xfrm>
                           <a:off x="0" y="0"/>
-                          <a:ext cx="6858001" cy="0"/>
+                          <a:ext cx="6858000" cy="0"/>
                         </a:xfrm>
                         <a:prstGeom prst="line">
                           <a:avLst/>
@@ -355,7 +355,7 @@
               <wp:posOffset>1749033</wp:posOffset>
             </wp:positionH>
             <wp:positionV relativeFrom="page">
-              <wp:posOffset>4125049</wp:posOffset>
+              <wp:posOffset>4125048</wp:posOffset>
             </wp:positionV>
             <wp:extent cx="4274333" cy="4274333"/>
             <wp:effectExtent l="0" t="0" r="0" b="0"/>
@@ -1040,7 +1040,7 @@
           <w:rFonts w:cs="Arial Unicode MS" w:eastAsia="Arial Unicode MS"/>
           <w:rtl w:val="0"/>
         </w:rPr>
-        <w:t>7</w:t>
+        <w:t>8</w:t>
       </w:r>
       <w:r>
         <w:rPr/>
@@ -2119,11 +2119,12 @@
     <w:p>
       <w:pPr>
         <w:pStyle w:val="Body A"/>
-      </w:pPr>
-      <w:r>
-        <w:rPr>
-          <w:rFonts w:cs="Arial Unicode MS" w:eastAsia="Arial Unicode MS"/>
-          <w:rtl w:val="0"/>
+        <w:spacing w:line="360" w:lineRule="auto"/>
+      </w:pPr>
+      <w:r>
+        <w:rPr>
+          <w:rtl w:val="0"/>
+          <w:lang w:val="en-US"/>
         </w:rPr>
         <w:t>The interface diagram show the use cases of that the user will go through when interacting with the interface of the application. The diagram should be referenced when designing and implementing the user interface for the application.</w:t>
       </w:r>
@@ -2131,18 +2132,20 @@
     <w:p>
       <w:pPr>
         <w:pStyle w:val="Body A"/>
-      </w:pPr>
-    </w:p>
-    <w:p>
-      <w:pPr>
-        <w:pStyle w:val="Body A"/>
-      </w:pPr>
-      <w:r>
-        <w:rPr>
-          <w:rFonts w:cs="Arial Unicode MS" w:eastAsia="Arial Unicode MS"/>
-          <w:rtl w:val="0"/>
-        </w:rPr>
-        <w:t>The backend diagram shows the u</w:t>
+        <w:spacing w:line="360" w:lineRule="auto"/>
+      </w:pPr>
+    </w:p>
+    <w:p>
+      <w:pPr>
+        <w:pStyle w:val="Body A"/>
+        <w:spacing w:line="360" w:lineRule="auto"/>
+      </w:pPr>
+      <w:r>
+        <w:rPr>
+          <w:rtl w:val="0"/>
+          <w:lang w:val="en-US"/>
+        </w:rPr>
+        <w:t>The backend diagram shows the use case for how the system should respond to variou</w:t>
       </w:r>
       <w:r>
         <mc:AlternateContent>
@@ -2154,7 +2157,7 @@
                   <wp:posOffset>1100406</wp:posOffset>
                 </wp:positionH>
                 <wp:positionV relativeFrom="page">
-                  <wp:posOffset>2693075</wp:posOffset>
+                  <wp:posOffset>3395385</wp:posOffset>
                 </wp:positionV>
                 <wp:extent cx="4989891" cy="3958510"/>
                 <wp:effectExtent l="0" t="0" r="0" b="0"/>
@@ -2236,7 +2239,7 @@
           </mc:Choice>
           <mc:Fallback>
             <w:pict>
-              <v:group id="_x0000_s1035" style="visibility:visible;position:absolute;margin-left:86.6pt;margin-top:212.1pt;width:392.9pt;height:311.7pt;z-index:251664384;mso-position-horizontal:absolute;mso-position-horizontal-relative:page;mso-position-vertical:absolute;mso-position-vertical-relative:page;mso-wrap-distance-left:12.0pt;mso-wrap-distance-top:12.0pt;mso-wrap-distance-right:12.0pt;mso-wrap-distance-bottom:12.0pt;" coordorigin="0,0" coordsize="4989890,3958510">
+              <v:group id="_x0000_s1035" style="visibility:visible;position:absolute;margin-left:86.6pt;margin-top:267.4pt;width:392.9pt;height:311.7pt;z-index:251664384;mso-position-horizontal:absolute;mso-position-horizontal-relative:page;mso-position-vertical:absolute;mso-position-vertical-relative:page;mso-wrap-distance-left:12.0pt;mso-wrap-distance-top:12.0pt;mso-wrap-distance-right:12.0pt;mso-wrap-distance-bottom:12.0pt;" coordorigin="0,0" coordsize="4989890,3958510">
                 <w10:wrap type="none" side="bothSides" anchorx="page" anchory="page"/>
                 <v:shape id="_x0000_s1036" type="#_x0000_t75" style="position:absolute;left:203200;top:203200;width:4583490;height:3514010;">
                   <v:imagedata r:id="rId9" o:title="Screen Shot 2019-03-17 at 1.09.12 PM.png"/>
@@ -2251,10 +2254,224 @@
       </w:r>
       <w:r>
         <w:rPr>
+          <w:rtl w:val="0"/>
+          <w:lang w:val="en-US"/>
+        </w:rPr>
+        <w:t>s use cases. Within the diagram is the structure of how the application and system should be designed to handle the different possible uses that will occur.</w:t>
+      </w:r>
+    </w:p>
+    <w:p>
+      <w:pPr>
+        <w:pStyle w:val="Body A"/>
+      </w:pPr>
+    </w:p>
+    <w:p>
+      <w:pPr>
+        <w:pStyle w:val="Body A"/>
+      </w:pPr>
+    </w:p>
+    <w:p>
+      <w:pPr>
+        <w:pStyle w:val="Body A"/>
+      </w:pPr>
+    </w:p>
+    <w:p>
+      <w:pPr>
+        <w:pStyle w:val="Heading 2"/>
+      </w:pPr>
+      <w:bookmarkStart w:name="_Toc8" w:id="9"/>
+      <w:r>
+        <w:rPr>
           <w:rFonts w:cs="Arial Unicode MS" w:eastAsia="Arial Unicode MS"/>
           <w:rtl w:val="0"/>
-        </w:rPr>
-        <w:t>se case for how the system should respond to various use cases. Within the diagram is the structure of how the application and system should be designed to handle the different possible uses that will occur.</w:t>
+          <w:lang w:val="en-US"/>
+        </w:rPr>
+        <w:t>4.2 Design View</w:t>
+      </w:r>
+      <w:bookmarkEnd w:id="9"/>
+    </w:p>
+    <w:p>
+      <w:pPr>
+        <w:pStyle w:val="Body A"/>
+      </w:pPr>
+    </w:p>
+    <w:p>
+      <w:pPr>
+        <w:pStyle w:val="Body A"/>
+      </w:pPr>
+    </w:p>
+    <w:p>
+      <w:pPr>
+        <w:pStyle w:val="Body A"/>
+      </w:pPr>
+    </w:p>
+    <w:p>
+      <w:pPr>
+        <w:pStyle w:val="Body A"/>
+      </w:pPr>
+    </w:p>
+    <w:p>
+      <w:pPr>
+        <w:pStyle w:val="Body A"/>
+      </w:pPr>
+    </w:p>
+    <w:p>
+      <w:pPr>
+        <w:pStyle w:val="Body A"/>
+      </w:pPr>
+    </w:p>
+    <w:p>
+      <w:pPr>
+        <w:pStyle w:val="Body A"/>
+      </w:pPr>
+    </w:p>
+    <w:p>
+      <w:pPr>
+        <w:pStyle w:val="Body A"/>
+      </w:pPr>
+    </w:p>
+    <w:p>
+      <w:pPr>
+        <w:pStyle w:val="Body A"/>
+      </w:pPr>
+    </w:p>
+    <w:p>
+      <w:pPr>
+        <w:pStyle w:val="Body A"/>
+      </w:pPr>
+    </w:p>
+    <w:p>
+      <w:pPr>
+        <w:pStyle w:val="Body A"/>
+      </w:pPr>
+    </w:p>
+    <w:p>
+      <w:pPr>
+        <w:pStyle w:val="Body A"/>
+      </w:pPr>
+    </w:p>
+    <w:p>
+      <w:pPr>
+        <w:pStyle w:val="Body A"/>
+      </w:pPr>
+    </w:p>
+    <w:p>
+      <w:pPr>
+        <w:pStyle w:val="Body A"/>
+      </w:pPr>
+    </w:p>
+    <w:p>
+      <w:pPr>
+        <w:pStyle w:val="Body A"/>
+      </w:pPr>
+    </w:p>
+    <w:p>
+      <w:pPr>
+        <w:pStyle w:val="Body A"/>
+      </w:pPr>
+    </w:p>
+    <w:p>
+      <w:pPr>
+        <w:pStyle w:val="Body A"/>
+      </w:pPr>
+    </w:p>
+    <w:p>
+      <w:pPr>
+        <w:pStyle w:val="Body A"/>
+      </w:pPr>
+    </w:p>
+    <w:p>
+      <w:pPr>
+        <w:pStyle w:val="Body A"/>
+      </w:pPr>
+    </w:p>
+    <w:p>
+      <w:pPr>
+        <w:pStyle w:val="Body A"/>
+      </w:pPr>
+    </w:p>
+    <w:p>
+      <w:pPr>
+        <w:pStyle w:val="Body A"/>
+      </w:pPr>
+    </w:p>
+    <w:p>
+      <w:pPr>
+        <w:pStyle w:val="Body A"/>
+      </w:pPr>
+    </w:p>
+    <w:p>
+      <w:pPr>
+        <w:pStyle w:val="Body A"/>
+      </w:pPr>
+    </w:p>
+    <w:p>
+      <w:pPr>
+        <w:pStyle w:val="Body A"/>
+      </w:pPr>
+    </w:p>
+    <w:p>
+      <w:pPr>
+        <w:pStyle w:val="Body A"/>
+      </w:pPr>
+    </w:p>
+    <w:p>
+      <w:pPr>
+        <w:pStyle w:val="Body A"/>
+      </w:pPr>
+    </w:p>
+    <w:p>
+      <w:pPr>
+        <w:pStyle w:val="Body A"/>
+      </w:pPr>
+    </w:p>
+    <w:p>
+      <w:pPr>
+        <w:pStyle w:val="Body A"/>
+      </w:pPr>
+    </w:p>
+    <w:p>
+      <w:pPr>
+        <w:pStyle w:val="Body A"/>
+      </w:pPr>
+    </w:p>
+    <w:p>
+      <w:pPr>
+        <w:pStyle w:val="Body A"/>
+      </w:pPr>
+    </w:p>
+    <w:p>
+      <w:pPr>
+        <w:pStyle w:val="Body A"/>
+      </w:pPr>
+    </w:p>
+    <w:p>
+      <w:pPr>
+        <w:pStyle w:val="Body A"/>
+        <w:spacing w:line="360" w:lineRule="auto"/>
+      </w:pPr>
+      <w:r>
+        <w:rPr>
+          <w:rtl w:val="0"/>
+          <w:lang w:val="en-US"/>
+        </w:rPr>
+        <w:t xml:space="preserve">The design view lays out the systems involved within the application. There are three layers within the </w:t>
+      </w:r>
+      <w:r>
+        <w:rPr>
+          <w:i w:val="1"/>
+          <w:iCs w:val="1"/>
+          <w:rtl w:val="0"/>
+          <w:lang w:val="en-US"/>
+        </w:rPr>
+        <w:t>Xpendit</w:t>
+      </w:r>
+      <w:r>
+        <w:rPr>
+          <w:rtl w:val="0"/>
+          <w:lang w:val="en-US"/>
+        </w:rPr>
+        <w:t xml:space="preserve"> system. The first layer is the the presentation layer. This is the layer that the user interacts with and consists mainly of the graphic user interface. The second layer is the background processes. Within the background processes is most of the backend that runs the application. Included within this is the security system that handles transactions with external systems. As well as the management of user balance and groups. The final layer is the data storage. Everything from user accounts to group information will be stored within the database and gets accessed by the background layer. </w:t>
       </w:r>
     </w:p>
     <w:p>
@@ -2276,121 +2493,16 @@
       <w:pPr>
         <w:pStyle w:val="Heading 2"/>
       </w:pPr>
-      <w:bookmarkStart w:name="_Toc8" w:id="9"/>
+      <w:bookmarkStart w:name="_Toc9" w:id="10"/>
       <w:r>
         <w:rPr>
           <w:rFonts w:cs="Arial Unicode MS" w:eastAsia="Arial Unicode MS"/>
           <w:rtl w:val="0"/>
-          <w:lang w:val="en-US"/>
-        </w:rPr>
-        <w:t>4.2 Design View</w:t>
-      </w:r>
-      <w:bookmarkEnd w:id="9"/>
-    </w:p>
-    <w:p>
-      <w:pPr>
-        <w:pStyle w:val="Body A"/>
-      </w:pPr>
-    </w:p>
-    <w:p>
-      <w:pPr>
-        <w:pStyle w:val="Body A"/>
-      </w:pPr>
-    </w:p>
-    <w:p>
-      <w:pPr>
-        <w:pStyle w:val="Body A"/>
-      </w:pPr>
-    </w:p>
-    <w:p>
-      <w:pPr>
-        <w:pStyle w:val="Body A"/>
-      </w:pPr>
-    </w:p>
-    <w:p>
-      <w:pPr>
-        <w:pStyle w:val="Body A"/>
-      </w:pPr>
-    </w:p>
-    <w:p>
-      <w:pPr>
-        <w:pStyle w:val="Body A"/>
-      </w:pPr>
-    </w:p>
-    <w:p>
-      <w:pPr>
-        <w:pStyle w:val="Body A"/>
-      </w:pPr>
-    </w:p>
-    <w:p>
-      <w:pPr>
-        <w:pStyle w:val="Body A"/>
-      </w:pPr>
-    </w:p>
-    <w:p>
-      <w:pPr>
-        <w:pStyle w:val="Body A"/>
-      </w:pPr>
-    </w:p>
-    <w:p>
-      <w:pPr>
-        <w:pStyle w:val="Body A"/>
-      </w:pPr>
-    </w:p>
-    <w:p>
-      <w:pPr>
-        <w:pStyle w:val="Body A"/>
-      </w:pPr>
-    </w:p>
-    <w:p>
-      <w:pPr>
-        <w:pStyle w:val="Body A"/>
-      </w:pPr>
-    </w:p>
-    <w:p>
-      <w:pPr>
-        <w:pStyle w:val="Body A"/>
-      </w:pPr>
-    </w:p>
-    <w:p>
-      <w:pPr>
-        <w:pStyle w:val="Body A"/>
-      </w:pPr>
-    </w:p>
-    <w:p>
-      <w:pPr>
-        <w:pStyle w:val="Body A"/>
-      </w:pPr>
-    </w:p>
-    <w:p>
-      <w:pPr>
-        <w:pStyle w:val="Body A"/>
-      </w:pPr>
-    </w:p>
-    <w:p>
-      <w:pPr>
-        <w:pStyle w:val="Body A"/>
-      </w:pPr>
-    </w:p>
-    <w:p>
-      <w:pPr>
-        <w:pStyle w:val="Body A"/>
-      </w:pPr>
-    </w:p>
-    <w:p>
-      <w:pPr>
-        <w:pStyle w:val="Body A"/>
-      </w:pPr>
-    </w:p>
-    <w:p>
-      <w:pPr>
-        <w:pStyle w:val="Body A"/>
-      </w:pPr>
-    </w:p>
-    <w:p>
-      <w:pPr>
-        <w:pStyle w:val="Body A"/>
-      </w:pPr>
+          <w:lang w:val="de-DE"/>
+        </w:rPr>
+        <w:t>4.3 Process View</w:t>
+      </w:r>
+      <w:bookmarkEnd w:id="10"/>
     </w:p>
     <w:p>
       <w:pPr>
@@ -2496,141 +2608,44 @@
       <w:pPr>
         <w:pStyle w:val="Heading 2"/>
       </w:pPr>
-      <w:bookmarkStart w:name="_Toc9" w:id="10"/>
-      <w:r>
-        <w:rPr>
-          <w:rFonts w:cs="Arial Unicode MS" w:eastAsia="Arial Unicode MS"/>
-          <w:rtl w:val="0"/>
-          <w:lang w:val="de-DE"/>
-        </w:rPr>
-        <w:t>4.3 Process View</w:t>
-      </w:r>
-      <w:bookmarkEnd w:id="10"/>
-    </w:p>
-    <w:p>
-      <w:pPr>
-        <w:pStyle w:val="Body A"/>
-      </w:pPr>
-    </w:p>
-    <w:p>
-      <w:pPr>
-        <w:pStyle w:val="Body A"/>
-      </w:pPr>
-    </w:p>
-    <w:p>
-      <w:pPr>
-        <w:pStyle w:val="Body A"/>
-      </w:pPr>
-    </w:p>
-    <w:p>
-      <w:pPr>
-        <w:pStyle w:val="Body A"/>
-      </w:pPr>
-    </w:p>
-    <w:p>
-      <w:pPr>
-        <w:pStyle w:val="Body A"/>
-      </w:pPr>
-    </w:p>
-    <w:p>
-      <w:pPr>
-        <w:pStyle w:val="Body A"/>
-      </w:pPr>
-    </w:p>
-    <w:p>
-      <w:pPr>
-        <w:pStyle w:val="Body A"/>
-      </w:pPr>
-    </w:p>
-    <w:p>
-      <w:pPr>
-        <w:pStyle w:val="Body A"/>
-      </w:pPr>
-    </w:p>
-    <w:p>
-      <w:pPr>
-        <w:pStyle w:val="Body A"/>
-      </w:pPr>
-    </w:p>
-    <w:p>
-      <w:pPr>
-        <w:pStyle w:val="Body A"/>
-      </w:pPr>
-    </w:p>
-    <w:p>
-      <w:pPr>
-        <w:pStyle w:val="Body A"/>
-      </w:pPr>
-    </w:p>
-    <w:p>
-      <w:pPr>
-        <w:pStyle w:val="Body A"/>
-      </w:pPr>
-    </w:p>
-    <w:p>
-      <w:pPr>
-        <w:pStyle w:val="Body A"/>
-      </w:pPr>
-    </w:p>
-    <w:p>
-      <w:pPr>
-        <w:pStyle w:val="Body A"/>
-      </w:pPr>
-    </w:p>
-    <w:p>
-      <w:pPr>
-        <w:pStyle w:val="Body A"/>
-      </w:pPr>
-    </w:p>
-    <w:p>
-      <w:pPr>
-        <w:pStyle w:val="Body A"/>
-      </w:pPr>
-    </w:p>
-    <w:p>
-      <w:pPr>
-        <w:pStyle w:val="Body A"/>
-      </w:pPr>
-    </w:p>
-    <w:p>
-      <w:pPr>
-        <w:pStyle w:val="Body A"/>
-      </w:pPr>
-    </w:p>
-    <w:p>
-      <w:pPr>
-        <w:pStyle w:val="Body A"/>
-      </w:pPr>
-    </w:p>
-    <w:p>
-      <w:pPr>
-        <w:pStyle w:val="Body A"/>
-      </w:pPr>
-    </w:p>
-    <w:p>
-      <w:pPr>
-        <w:pStyle w:val="Heading 2"/>
-      </w:pPr>
-    </w:p>
-    <w:p>
-      <w:pPr>
-        <w:pStyle w:val="Body A"/>
-      </w:pPr>
-    </w:p>
-    <w:p>
-      <w:pPr>
-        <w:pStyle w:val="Body A"/>
-      </w:pPr>
-    </w:p>
-    <w:p>
-      <w:pPr>
-        <w:pStyle w:val="Body A"/>
-      </w:pPr>
-    </w:p>
-    <w:p>
-      <w:pPr>
-        <w:pStyle w:val="Body A"/>
-      </w:pPr>
+    </w:p>
+    <w:p>
+      <w:pPr>
+        <w:pStyle w:val="Body A"/>
+      </w:pPr>
+    </w:p>
+    <w:p>
+      <w:pPr>
+        <w:pStyle w:val="Body A"/>
+      </w:pPr>
+    </w:p>
+    <w:p>
+      <w:pPr>
+        <w:pStyle w:val="Body A"/>
+      </w:pPr>
+    </w:p>
+    <w:p>
+      <w:pPr>
+        <w:pStyle w:val="Body A"/>
+      </w:pPr>
+    </w:p>
+    <w:p>
+      <w:pPr>
+        <w:pStyle w:val="Body A"/>
+      </w:pPr>
+    </w:p>
+    <w:p>
+      <w:pPr>
+        <w:pStyle w:val="Body A"/>
+        <w:spacing w:line="360" w:lineRule="auto"/>
+      </w:pPr>
+      <w:r>
+        <w:rPr>
+          <w:rtl w:val="0"/>
+          <w:lang w:val="en-US"/>
+        </w:rPr>
+        <w:t>The process view shows the classes involved within the application. The first class is the Person class. This is the class that represents the user, from there, that user may create one Account. Once an account is created that account may join/create a Room instance or incur a Charge instance. Each class has a set of attributes as represented in the diagram.</w:t>
+      </w:r>
     </w:p>
     <w:p>
       <w:pPr>
@@ -2743,33 +2758,7 @@
           <w:rtl w:val="0"/>
           <w:lang w:val="en-US"/>
         </w:rPr>
-        <w:t>3. The system must allow the user to accept or dispute a debt charged to them.</w:t>
-      </w:r>
-    </w:p>
-    <w:p>
-      <w:pPr>
-        <w:pStyle w:val="requirement"/>
-        <w:spacing w:before="80"/>
-      </w:pPr>
-      <w:r>
-        <w:rPr>
-          <w:rtl w:val="0"/>
-          <w:lang w:val="en-US"/>
-        </w:rPr>
-        <w:t>3. The system must alert the user if a charge they have made is accepted or disputed by the other party.</w:t>
-      </w:r>
-    </w:p>
-    <w:p>
-      <w:pPr>
-        <w:pStyle w:val="requirement"/>
-        <w:spacing w:before="80"/>
-      </w:pPr>
-      <w:r>
-        <w:rPr>
-          <w:rtl w:val="0"/>
-          <w:lang w:val="en-US"/>
-        </w:rPr>
-        <w:t xml:space="preserve">4. The system must be </w:t>
+        <w:t>3. The sy</w:t>
       </w:r>
       <w:r>
         <mc:AlternateContent>
@@ -2778,10 +2767,10 @@
               <wp:anchor distT="0" distB="0" distL="0" distR="0" simplePos="0" relativeHeight="251665408" behindDoc="0" locked="0" layoutInCell="1" allowOverlap="1">
                 <wp:simplePos x="0" y="0"/>
                 <wp:positionH relativeFrom="page">
-                  <wp:posOffset>1456006</wp:posOffset>
+                  <wp:posOffset>1516966</wp:posOffset>
                 </wp:positionH>
                 <wp:positionV relativeFrom="page">
-                  <wp:posOffset>1366520</wp:posOffset>
+                  <wp:posOffset>2118360</wp:posOffset>
                 </wp:positionV>
                 <wp:extent cx="4372707" cy="3538220"/>
                 <wp:effectExtent l="0" t="0" r="0" b="0"/>
@@ -2863,7 +2852,7 @@
           </mc:Choice>
           <mc:Fallback>
             <w:pict>
-              <v:group id="_x0000_s1038" style="visibility:visible;position:absolute;margin-left:114.6pt;margin-top:107.6pt;width:344.3pt;height:278.6pt;z-index:251665408;mso-position-horizontal:absolute;mso-position-horizontal-relative:page;mso-position-vertical:absolute;mso-position-vertical-relative:page;mso-wrap-distance-left:0.0pt;mso-wrap-distance-top:0.0pt;mso-wrap-distance-right:0.0pt;mso-wrap-distance-bottom:0.0pt;" coordorigin="0,0" coordsize="4372707,3538220">
+              <v:group id="_x0000_s1038" style="visibility:visible;position:absolute;margin-left:119.4pt;margin-top:166.8pt;width:344.3pt;height:278.6pt;z-index:251665408;mso-position-horizontal:absolute;mso-position-horizontal-relative:page;mso-position-vertical:absolute;mso-position-vertical-relative:page;mso-wrap-distance-left:0.0pt;mso-wrap-distance-top:0.0pt;mso-wrap-distance-right:0.0pt;mso-wrap-distance-bottom:0.0pt;" coordorigin="0,0" coordsize="4372707,3538220">
                 <w10:wrap type="none" side="bothSides" anchorx="page" anchory="page"/>
                 <v:shape id="_x0000_s1039" type="#_x0000_t75" style="position:absolute;left:203200;top:203200;width:3966307;height:3093720;">
                   <v:imagedata r:id="rId11" o:title="image1.jpeg"/>
@@ -2881,7 +2870,33 @@
           <w:rtl w:val="0"/>
           <w:lang w:val="en-US"/>
         </w:rPr>
-        <w:t>able to keep track of a user</w:t>
+        <w:t>stem must allow the user to accept or dispute a debt charged to them.</w:t>
+      </w:r>
+    </w:p>
+    <w:p>
+      <w:pPr>
+        <w:pStyle w:val="requirement"/>
+        <w:spacing w:before="80"/>
+      </w:pPr>
+      <w:r>
+        <w:rPr>
+          <w:rtl w:val="0"/>
+          <w:lang w:val="en-US"/>
+        </w:rPr>
+        <w:t>3. The system must alert the user if a charge they have made is accepted or disputed by the other party.</w:t>
+      </w:r>
+    </w:p>
+    <w:p>
+      <w:pPr>
+        <w:pStyle w:val="requirement"/>
+        <w:spacing w:before="80"/>
+      </w:pPr>
+      <w:r>
+        <w:rPr>
+          <w:rtl w:val="0"/>
+          <w:lang w:val="en-US"/>
+        </w:rPr>
+        <w:t>4. The system must be able to keep track of a user</w:t>
       </w:r>
       <w:r>
         <w:rPr>

</xml_diff>